<commit_message>
add item logic updated, to request quantity only when the user is trying add more of existing item in the cart
</commit_message>
<xml_diff>
--- a/CSC500/module6/Module6_PortfolioMilestone.docx
+++ b/CSC500/module6/Module6_PortfolioMilestone.docx
@@ -115,6 +115,22 @@
                 <w:noProof/>
               </w:rPr>
             </w:pPr>
+          </w:p>
+          <w:p>
+            <w:pPr>
+              <w:rPr>
+                <w:noProof/>
+              </w:rPr>
+            </w:pPr>
+            <w:hyperlink r:id="rId4" w:history="1">
+              <w:r>
+                <w:rPr>
+                  <w:rStyle w:val="Hyperlink"/>
+                  <w:noProof/>
+                </w:rPr>
+                <w:t>https://github.com/sankar228/csu-ms-aiml/blob/e13926f36f7a94e71d35d14a784bb4f302f20fc6/CSC500/module6/shoppingcart.py</w:t>
+              </w:r>
+            </w:hyperlink>
           </w:p>
           <w:p>
             <w:pPr>
@@ -1584,7 +1600,7 @@
             </w:r>
             <w:proofErr w:type="spellEnd"/>
             <w:r>
-              <w:t>, 2): .2f} = ${</w:t>
+              <w:t>, 2): .2f} = ${round(</w:t>
             </w:r>
             <w:proofErr w:type="spellStart"/>
             <w:r>
@@ -1600,7 +1616,7 @@
             </w:r>
             <w:proofErr w:type="spellEnd"/>
             <w:r>
-              <w:t>}")</w:t>
+              <w:t>, 2): .2f}")</w:t>
             </w:r>
           </w:p>
           <w:p>
@@ -2164,7 +2180,7 @@
           </w:p>
           <w:p>
             <w:r>
-              <w:t>                print(</w:t>
+              <w:t>                quantity = int(input(</w:t>
             </w:r>
             <w:proofErr w:type="spellStart"/>
             <w:r>
@@ -2180,12 +2196,96 @@
             </w:r>
             <w:proofErr w:type="spellEnd"/>
             <w:r>
-              <w:t>} already exist in the cart, please choose to update the cart with option 'c'")</w:t>
-            </w:r>
-          </w:p>
-          <w:p>
-            <w:r>
-              <w:t>                continue</w:t>
+              <w:t>} already exist in the cart, please enter the extra quantity required: "))</w:t>
+            </w:r>
+          </w:p>
+          <w:p>
+            <w:r>
+              <w:t>                # validate the price and quantity values</w:t>
+            </w:r>
+          </w:p>
+          <w:p>
+            <w:r>
+              <w:t xml:space="preserve">                if(not </w:t>
+            </w:r>
+            <w:proofErr w:type="spellStart"/>
+            <w:r>
+              <w:t>validate_item_date</w:t>
+            </w:r>
+            <w:proofErr w:type="spellEnd"/>
+            <w:r>
+              <w:t>(price=price, quantity= quantity)):</w:t>
+            </w:r>
+          </w:p>
+          <w:p>
+            <w:r>
+              <w:t>                    continue</w:t>
+            </w:r>
+          </w:p>
+          <w:p>
+            <w:r>
+              <w:t xml:space="preserve">                </w:t>
+            </w:r>
+            <w:proofErr w:type="spellStart"/>
+            <w:r>
+              <w:t>item.quantity</w:t>
+            </w:r>
+            <w:proofErr w:type="spellEnd"/>
+            <w:r>
+              <w:t xml:space="preserve"> += quantity</w:t>
+            </w:r>
+          </w:p>
+          <w:p>
+            <w:r>
+              <w:t xml:space="preserve">                </w:t>
+            </w:r>
+          </w:p>
+          <w:p>
+            <w:r>
+              <w:t>            else:</w:t>
+            </w:r>
+          </w:p>
+          <w:p>
+            <w:r>
+              <w:t xml:space="preserve">                </w:t>
+            </w:r>
+            <w:proofErr w:type="spellStart"/>
+            <w:r>
+              <w:t>item_desc</w:t>
+            </w:r>
+            <w:proofErr w:type="spellEnd"/>
+            <w:r>
+              <w:t xml:space="preserve"> = input("Enter item description: ").strip() or None</w:t>
+            </w:r>
+          </w:p>
+          <w:p>
+            <w:r>
+              <w:t xml:space="preserve">                </w:t>
+            </w:r>
+          </w:p>
+          <w:p>
+            <w:r>
+              <w:t>                price = input("item price: $").strip()</w:t>
+            </w:r>
+          </w:p>
+          <w:p>
+            <w:r>
+              <w:t>                price = round(float(price), 2) if price else None</w:t>
+            </w:r>
+          </w:p>
+          <w:p>
+            <w:r>
+              <w:t xml:space="preserve">                </w:t>
+            </w:r>
+          </w:p>
+          <w:p>
+            <w:r>
+              <w:t>                quantity= input("quantity: ").strip()</w:t>
+            </w:r>
+          </w:p>
+          <w:p>
+            <w:r>
+              <w:t>                quantity = int(quantity)</w:t>
             </w:r>
           </w:p>
           <w:p>
@@ -2195,8 +2295,215 @@
           </w:p>
           <w:p>
             <w:r>
+              <w:t>                # validate the price and quantity values</w:t>
+            </w:r>
+          </w:p>
+          <w:p>
+            <w:r>
+              <w:t xml:space="preserve">                if(not </w:t>
+            </w:r>
+            <w:proofErr w:type="spellStart"/>
+            <w:r>
+              <w:t>validate_item_date</w:t>
+            </w:r>
+            <w:proofErr w:type="spellEnd"/>
+            <w:r>
+              <w:t>(price=price, quantity= quantity)):</w:t>
+            </w:r>
+          </w:p>
+          <w:p>
+            <w:r>
+              <w:t>                    continue</w:t>
+            </w:r>
+          </w:p>
+          <w:p>
+            <w:r>
+              <w:t xml:space="preserve">                </w:t>
+            </w:r>
+          </w:p>
+          <w:p>
+            <w:r>
+              <w:t xml:space="preserve">                item = </w:t>
+            </w:r>
+            <w:proofErr w:type="spellStart"/>
+            <w:r>
+              <w:t>ItemToPurchase</w:t>
+            </w:r>
+            <w:proofErr w:type="spellEnd"/>
+            <w:r>
+              <w:t>(</w:t>
+            </w:r>
+            <w:proofErr w:type="spellStart"/>
+            <w:r>
+              <w:t>item_name</w:t>
+            </w:r>
+            <w:proofErr w:type="spellEnd"/>
+            <w:r>
+              <w:t>=</w:t>
+            </w:r>
+            <w:proofErr w:type="spellStart"/>
+            <w:r>
+              <w:t>item_name,item_disc</w:t>
+            </w:r>
+            <w:proofErr w:type="spellEnd"/>
+            <w:r>
+              <w:t>=</w:t>
+            </w:r>
+            <w:proofErr w:type="spellStart"/>
+            <w:r>
+              <w:t>item_desc</w:t>
+            </w:r>
+            <w:proofErr w:type="spellEnd"/>
+            <w:r>
+              <w:t>, price=price, quantity=quantity)</w:t>
+            </w:r>
+          </w:p>
+          <w:p>
+            <w:r>
+              <w:t xml:space="preserve">                </w:t>
+            </w:r>
+            <w:proofErr w:type="spellStart"/>
+            <w:r>
+              <w:t>cart.add_item</w:t>
+            </w:r>
+            <w:proofErr w:type="spellEnd"/>
+            <w:r>
+              <w:t>(item)</w:t>
+            </w:r>
+          </w:p>
+          <w:p>
+            <w:r>
               <w:t xml:space="preserve">            </w:t>
             </w:r>
+          </w:p>
+          <w:p>
+            <w:r>
+              <w:t xml:space="preserve">        </w:t>
+            </w:r>
+            <w:proofErr w:type="spellStart"/>
+            <w:r>
+              <w:t>elif</w:t>
+            </w:r>
+            <w:proofErr w:type="spellEnd"/>
+            <w:r>
+              <w:t>(</w:t>
+            </w:r>
+            <w:proofErr w:type="spellStart"/>
+            <w:r>
+              <w:t>menu_option</w:t>
+            </w:r>
+            <w:proofErr w:type="spellEnd"/>
+            <w:r>
+              <w:t xml:space="preserve"> == "r"):</w:t>
+            </w:r>
+          </w:p>
+          <w:p>
+            <w:r>
+              <w:t xml:space="preserve">            </w:t>
+            </w:r>
+            <w:proofErr w:type="spellStart"/>
+            <w:r>
+              <w:t>item_name</w:t>
+            </w:r>
+            <w:proofErr w:type="spellEnd"/>
+            <w:r>
+              <w:t xml:space="preserve"> = input("Enter item name to remove: ").strip()</w:t>
+            </w:r>
+          </w:p>
+          <w:p>
+            <w:r>
+              <w:t xml:space="preserve">            </w:t>
+            </w:r>
+            <w:proofErr w:type="spellStart"/>
+            <w:r>
+              <w:t>cart.remove_item</w:t>
+            </w:r>
+            <w:proofErr w:type="spellEnd"/>
+            <w:r>
+              <w:t>(</w:t>
+            </w:r>
+            <w:proofErr w:type="spellStart"/>
+            <w:r>
+              <w:t>item_name</w:t>
+            </w:r>
+            <w:proofErr w:type="spellEnd"/>
+            <w:r>
+              <w:t>)</w:t>
+            </w:r>
+          </w:p>
+          <w:p>
+            <w:r>
+              <w:t xml:space="preserve">        </w:t>
+            </w:r>
+            <w:proofErr w:type="spellStart"/>
+            <w:r>
+              <w:t>elif</w:t>
+            </w:r>
+            <w:proofErr w:type="spellEnd"/>
+            <w:r>
+              <w:t>(</w:t>
+            </w:r>
+            <w:proofErr w:type="spellStart"/>
+            <w:r>
+              <w:t>menu_option</w:t>
+            </w:r>
+            <w:proofErr w:type="spellEnd"/>
+            <w:r>
+              <w:t xml:space="preserve"> == "c"):</w:t>
+            </w:r>
+          </w:p>
+          <w:p>
+            <w:r>
+              <w:lastRenderedPageBreak/>
+              <w:t xml:space="preserve">            </w:t>
+            </w:r>
+            <w:proofErr w:type="spellStart"/>
+            <w:r>
+              <w:t>item_name</w:t>
+            </w:r>
+            <w:proofErr w:type="spellEnd"/>
+            <w:r>
+              <w:t xml:space="preserve"> = input("Enter item name to modify: ").strip()</w:t>
+            </w:r>
+          </w:p>
+          <w:p>
+            <w:r>
+              <w:t xml:space="preserve">            </w:t>
+            </w:r>
+          </w:p>
+          <w:p>
+            <w:r>
+              <w:t>            if(</w:t>
+            </w:r>
+            <w:proofErr w:type="spellStart"/>
+            <w:r>
+              <w:t>cart.is_item_exist</w:t>
+            </w:r>
+            <w:proofErr w:type="spellEnd"/>
+            <w:r>
+              <w:t>(</w:t>
+            </w:r>
+            <w:proofErr w:type="spellStart"/>
+            <w:r>
+              <w:t>itemname</w:t>
+            </w:r>
+            <w:proofErr w:type="spellEnd"/>
+            <w:r>
+              <w:t>=</w:t>
+            </w:r>
+            <w:proofErr w:type="spellStart"/>
+            <w:r>
+              <w:t>item_name</w:t>
+            </w:r>
+            <w:proofErr w:type="spellEnd"/>
+            <w:r>
+              <w:t>)):</w:t>
+            </w:r>
+          </w:p>
+          <w:p>
+            <w:r>
+              <w:t xml:space="preserve">                </w:t>
+            </w:r>
             <w:proofErr w:type="spellStart"/>
             <w:r>
               <w:t>item_desc</w:t>
@@ -2208,252 +2515,8 @@
           </w:p>
           <w:p>
             <w:r>
-              <w:t>            price = input("item price: $").strip()</w:t>
-            </w:r>
-          </w:p>
-          <w:p>
-            <w:r>
-              <w:t>            price = round(float(price), 2) if price else None</w:t>
-            </w:r>
-          </w:p>
-          <w:p>
-            <w:r>
-              <w:t xml:space="preserve">            </w:t>
-            </w:r>
-          </w:p>
-          <w:p>
-            <w:r>
-              <w:t>            quantity= input("quantity: ").strip()</w:t>
-            </w:r>
-          </w:p>
-          <w:p>
-            <w:r>
-              <w:t>            quantity = int(quantity)</w:t>
-            </w:r>
-          </w:p>
-          <w:p>
-            <w:r>
-              <w:t>            # item name is mandatory field in the cart</w:t>
-            </w:r>
-          </w:p>
-          <w:p>
-            <w:r>
-              <w:t xml:space="preserve">            if(not </w:t>
-            </w:r>
-            <w:proofErr w:type="spellStart"/>
-            <w:r>
-              <w:t>validate_item_date</w:t>
-            </w:r>
-            <w:proofErr w:type="spellEnd"/>
-            <w:r>
-              <w:t>(price=price, quantity= quantity)):</w:t>
-            </w:r>
-          </w:p>
-          <w:p>
-            <w:r>
-              <w:t>                continue</w:t>
-            </w:r>
-          </w:p>
-          <w:p>
-            <w:r>
-              <w:t xml:space="preserve">            </w:t>
-            </w:r>
-          </w:p>
-          <w:p>
-            <w:r>
-              <w:t xml:space="preserve">            item = </w:t>
-            </w:r>
-            <w:proofErr w:type="spellStart"/>
-            <w:r>
-              <w:t>ItemToPurchase</w:t>
-            </w:r>
-            <w:proofErr w:type="spellEnd"/>
-            <w:r>
-              <w:t>(</w:t>
-            </w:r>
-            <w:proofErr w:type="spellStart"/>
-            <w:r>
-              <w:t>item_name</w:t>
-            </w:r>
-            <w:proofErr w:type="spellEnd"/>
-            <w:r>
-              <w:t>=</w:t>
-            </w:r>
-            <w:proofErr w:type="spellStart"/>
-            <w:r>
-              <w:t>item_name,item_disc</w:t>
-            </w:r>
-            <w:proofErr w:type="spellEnd"/>
-            <w:r>
-              <w:t>=</w:t>
-            </w:r>
-            <w:proofErr w:type="spellStart"/>
-            <w:r>
-              <w:t>item_desc</w:t>
-            </w:r>
-            <w:proofErr w:type="spellEnd"/>
-            <w:r>
-              <w:t>, price=price, quantity=quantity)</w:t>
-            </w:r>
-          </w:p>
-          <w:p>
-            <w:r>
-              <w:t xml:space="preserve">            </w:t>
-            </w:r>
-            <w:proofErr w:type="spellStart"/>
-            <w:r>
-              <w:t>cart.add_item</w:t>
-            </w:r>
-            <w:proofErr w:type="spellEnd"/>
-            <w:r>
-              <w:t>(item)</w:t>
-            </w:r>
-          </w:p>
-          <w:p>
-            <w:r>
-              <w:t xml:space="preserve">            </w:t>
-            </w:r>
-          </w:p>
-          <w:p>
-            <w:r>
-              <w:t xml:space="preserve">        </w:t>
-            </w:r>
-            <w:proofErr w:type="spellStart"/>
-            <w:r>
-              <w:t>elif</w:t>
-            </w:r>
-            <w:proofErr w:type="spellEnd"/>
-            <w:r>
-              <w:t>(</w:t>
-            </w:r>
-            <w:proofErr w:type="spellStart"/>
-            <w:r>
-              <w:t>menu_option</w:t>
-            </w:r>
-            <w:proofErr w:type="spellEnd"/>
-            <w:r>
-              <w:t xml:space="preserve"> == "r"):</w:t>
-            </w:r>
-          </w:p>
-          <w:p>
-            <w:r>
-              <w:t xml:space="preserve">            </w:t>
-            </w:r>
-            <w:proofErr w:type="spellStart"/>
-            <w:r>
-              <w:t>item_name</w:t>
-            </w:r>
-            <w:proofErr w:type="spellEnd"/>
-            <w:r>
-              <w:t xml:space="preserve"> = input("Enter item name to remove: ").strip()</w:t>
-            </w:r>
-          </w:p>
-          <w:p>
-            <w:r>
-              <w:t xml:space="preserve">            </w:t>
-            </w:r>
-            <w:proofErr w:type="spellStart"/>
-            <w:r>
-              <w:t>cart.remove_item</w:t>
-            </w:r>
-            <w:proofErr w:type="spellEnd"/>
-            <w:r>
-              <w:t>(</w:t>
-            </w:r>
-            <w:proofErr w:type="spellStart"/>
-            <w:r>
-              <w:t>item_name</w:t>
-            </w:r>
-            <w:proofErr w:type="spellEnd"/>
-            <w:r>
-              <w:t>)</w:t>
-            </w:r>
-          </w:p>
-          <w:p>
-            <w:r>
-              <w:t xml:space="preserve">        </w:t>
-            </w:r>
-            <w:proofErr w:type="spellStart"/>
-            <w:r>
-              <w:t>elif</w:t>
-            </w:r>
-            <w:proofErr w:type="spellEnd"/>
-            <w:r>
-              <w:t>(</w:t>
-            </w:r>
-            <w:proofErr w:type="spellStart"/>
-            <w:r>
-              <w:t>menu_option</w:t>
-            </w:r>
-            <w:proofErr w:type="spellEnd"/>
-            <w:r>
-              <w:t xml:space="preserve"> == "c"):</w:t>
-            </w:r>
-          </w:p>
-          <w:p>
-            <w:r>
-              <w:t xml:space="preserve">            </w:t>
-            </w:r>
-            <w:proofErr w:type="spellStart"/>
-            <w:r>
-              <w:t>item_name</w:t>
-            </w:r>
-            <w:proofErr w:type="spellEnd"/>
-            <w:r>
-              <w:t xml:space="preserve"> = input("Enter item name to modify: ").strip()</w:t>
-            </w:r>
-          </w:p>
-          <w:p>
-            <w:r>
-              <w:t xml:space="preserve">            </w:t>
-            </w:r>
-          </w:p>
-          <w:p>
-            <w:r>
-              <w:t>            if(</w:t>
-            </w:r>
-            <w:proofErr w:type="spellStart"/>
-            <w:r>
-              <w:t>cart.is_item_exist</w:t>
-            </w:r>
-            <w:proofErr w:type="spellEnd"/>
-            <w:r>
-              <w:t>(</w:t>
-            </w:r>
-            <w:proofErr w:type="spellStart"/>
-            <w:r>
-              <w:t>itemname</w:t>
-            </w:r>
-            <w:proofErr w:type="spellEnd"/>
-            <w:r>
-              <w:t>=</w:t>
-            </w:r>
-            <w:proofErr w:type="spellStart"/>
-            <w:r>
-              <w:t>item_name</w:t>
-            </w:r>
-            <w:proofErr w:type="spellEnd"/>
-            <w:r>
-              <w:t>)):</w:t>
-            </w:r>
-          </w:p>
-          <w:p>
-            <w:r>
               <w:t xml:space="preserve">                </w:t>
             </w:r>
-            <w:proofErr w:type="spellStart"/>
-            <w:r>
-              <w:t>item_desc</w:t>
-            </w:r>
-            <w:proofErr w:type="spellEnd"/>
-            <w:r>
-              <w:t xml:space="preserve"> = input("Enter item description: ").strip() or None</w:t>
-            </w:r>
-          </w:p>
-          <w:p>
-            <w:r>
-              <w:t xml:space="preserve">                </w:t>
-            </w:r>
           </w:p>
           <w:p>
             <w:r>
@@ -2462,7 +2525,6 @@
           </w:p>
           <w:p>
             <w:r>
-              <w:lastRenderedPageBreak/>
               <w:t>                price = round(float(price), 2) if price else None</w:t>
             </w:r>
           </w:p>
@@ -2845,7 +2907,6 @@
           <w:szCs w:val="40"/>
           <w:u w:val="single"/>
         </w:rPr>
-        <w:lastRenderedPageBreak/>
         <w:t>Code execution:</w:t>
       </w:r>
     </w:p>
@@ -2866,10 +2927,10 @@
           <w:szCs w:val="40"/>
         </w:rPr>
         <w:drawing>
-          <wp:inline distT="0" distB="0" distL="0" distR="0" wp14:anchorId="6D3615BD" wp14:editId="7370F5BC">
-            <wp:extent cx="5372850" cy="6554115"/>
+          <wp:inline distT="0" distB="0" distL="0" distR="0" wp14:anchorId="3A377D66" wp14:editId="1119FC20">
+            <wp:extent cx="5943600" cy="6004560"/>
             <wp:effectExtent l="0" t="0" r="0" b="0"/>
-            <wp:docPr id="1570122704" name="Picture 1" descr="A screenshot of a computer program&#10;&#10;AI-generated content may be incorrect."/>
+            <wp:docPr id="1460051140" name="Picture 1" descr="A screenshot of a computer program&#10;&#10;AI-generated content may be incorrect."/>
             <wp:cNvGraphicFramePr>
               <a:graphicFrameLocks xmlns:a="http://schemas.openxmlformats.org/drawingml/2006/main" noChangeAspect="1"/>
             </wp:cNvGraphicFramePr>
@@ -2877,11 +2938,11 @@
               <a:graphicData uri="http://schemas.openxmlformats.org/drawingml/2006/picture">
                 <pic:pic xmlns:pic="http://schemas.openxmlformats.org/drawingml/2006/picture">
                   <pic:nvPicPr>
-                    <pic:cNvPr id="1570122704" name="Picture 1" descr="A screenshot of a computer program&#10;&#10;AI-generated content may be incorrect."/>
+                    <pic:cNvPr id="1460051140" name="Picture 1" descr="A screenshot of a computer program&#10;&#10;AI-generated content may be incorrect."/>
                     <pic:cNvPicPr/>
                   </pic:nvPicPr>
                   <pic:blipFill>
-                    <a:blip r:embed="rId4"/>
+                    <a:blip r:embed="rId5"/>
                     <a:stretch>
                       <a:fillRect/>
                     </a:stretch>
@@ -2889,7 +2950,7 @@
                   <pic:spPr>
                     <a:xfrm>
                       <a:off x="0" y="0"/>
-                      <a:ext cx="5372850" cy="6554115"/>
+                      <a:ext cx="5943600" cy="6004560"/>
                     </a:xfrm>
                     <a:prstGeom prst="rect">
                       <a:avLst/>
@@ -2920,10 +2981,10 @@
         </w:rPr>
         <w:lastRenderedPageBreak/>
         <w:drawing>
-          <wp:inline distT="0" distB="0" distL="0" distR="0" wp14:anchorId="1942B766" wp14:editId="280CD6E0">
-            <wp:extent cx="5943600" cy="7294880"/>
-            <wp:effectExtent l="0" t="0" r="0" b="1270"/>
-            <wp:docPr id="1735369911" name="Picture 1" descr="A screenshot of a computer program&#10;&#10;AI-generated content may be incorrect."/>
+          <wp:inline distT="0" distB="0" distL="0" distR="0" wp14:anchorId="5D6B38B7" wp14:editId="406B5602">
+            <wp:extent cx="5410955" cy="6239746"/>
+            <wp:effectExtent l="0" t="0" r="0" b="8890"/>
+            <wp:docPr id="81560035" name="Picture 1" descr="A screenshot of a computer&#10;&#10;AI-generated content may be incorrect."/>
             <wp:cNvGraphicFramePr>
               <a:graphicFrameLocks xmlns:a="http://schemas.openxmlformats.org/drawingml/2006/main" noChangeAspect="1"/>
             </wp:cNvGraphicFramePr>
@@ -2931,11 +2992,11 @@
               <a:graphicData uri="http://schemas.openxmlformats.org/drawingml/2006/picture">
                 <pic:pic xmlns:pic="http://schemas.openxmlformats.org/drawingml/2006/picture">
                   <pic:nvPicPr>
-                    <pic:cNvPr id="1735369911" name="Picture 1" descr="A screenshot of a computer program&#10;&#10;AI-generated content may be incorrect."/>
+                    <pic:cNvPr id="81560035" name="Picture 1" descr="A screenshot of a computer&#10;&#10;AI-generated content may be incorrect."/>
                     <pic:cNvPicPr/>
                   </pic:nvPicPr>
                   <pic:blipFill>
-                    <a:blip r:embed="rId5"/>
+                    <a:blip r:embed="rId6"/>
                     <a:stretch>
                       <a:fillRect/>
                     </a:stretch>
@@ -2943,7 +3004,7 @@
                   <pic:spPr>
                     <a:xfrm>
                       <a:off x="0" y="0"/>
-                      <a:ext cx="5943600" cy="7294880"/>
+                      <a:ext cx="5410955" cy="6239746"/>
                     </a:xfrm>
                     <a:prstGeom prst="rect">
                       <a:avLst/>
@@ -2974,10 +3035,10 @@
         </w:rPr>
         <w:lastRenderedPageBreak/>
         <w:drawing>
-          <wp:inline distT="0" distB="0" distL="0" distR="0" wp14:anchorId="1E7A46A8" wp14:editId="21821DF8">
-            <wp:extent cx="5887272" cy="7687748"/>
-            <wp:effectExtent l="0" t="0" r="0" b="8890"/>
-            <wp:docPr id="992790465" name="Picture 1" descr="A screenshot of a computer program&#10;&#10;AI-generated content may be incorrect."/>
+          <wp:inline distT="0" distB="0" distL="0" distR="0" wp14:anchorId="0BB944D8" wp14:editId="61413FE3">
+            <wp:extent cx="5943600" cy="6943090"/>
+            <wp:effectExtent l="0" t="0" r="0" b="0"/>
+            <wp:docPr id="1978959089" name="Picture 1" descr="A screenshot of a computer program&#10;&#10;AI-generated content may be incorrect."/>
             <wp:cNvGraphicFramePr>
               <a:graphicFrameLocks xmlns:a="http://schemas.openxmlformats.org/drawingml/2006/main" noChangeAspect="1"/>
             </wp:cNvGraphicFramePr>
@@ -2985,11 +3046,11 @@
               <a:graphicData uri="http://schemas.openxmlformats.org/drawingml/2006/picture">
                 <pic:pic xmlns:pic="http://schemas.openxmlformats.org/drawingml/2006/picture">
                   <pic:nvPicPr>
-                    <pic:cNvPr id="992790465" name="Picture 1" descr="A screenshot of a computer program&#10;&#10;AI-generated content may be incorrect."/>
+                    <pic:cNvPr id="1978959089" name="Picture 1" descr="A screenshot of a computer program&#10;&#10;AI-generated content may be incorrect."/>
                     <pic:cNvPicPr/>
                   </pic:nvPicPr>
                   <pic:blipFill>
-                    <a:blip r:embed="rId6"/>
+                    <a:blip r:embed="rId7"/>
                     <a:stretch>
                       <a:fillRect/>
                     </a:stretch>
@@ -2997,7 +3058,7 @@
                   <pic:spPr>
                     <a:xfrm>
                       <a:off x="0" y="0"/>
-                      <a:ext cx="5887272" cy="7687748"/>
+                      <a:ext cx="5943600" cy="6943090"/>
                     </a:xfrm>
                     <a:prstGeom prst="rect">
                       <a:avLst/>
@@ -3028,10 +3089,10 @@
         </w:rPr>
         <w:lastRenderedPageBreak/>
         <w:drawing>
-          <wp:inline distT="0" distB="0" distL="0" distR="0" wp14:anchorId="4FB133AE" wp14:editId="33D5099E">
-            <wp:extent cx="5582429" cy="6582694"/>
+          <wp:inline distT="0" distB="0" distL="0" distR="0" wp14:anchorId="2F6B32D3" wp14:editId="758EC8AB">
+            <wp:extent cx="5715798" cy="7497221"/>
             <wp:effectExtent l="0" t="0" r="0" b="8890"/>
-            <wp:docPr id="989139300" name="Picture 1" descr="A screenshot of a computer program&#10;&#10;AI-generated content may be incorrect."/>
+            <wp:docPr id="1441058331" name="Picture 1" descr="A screenshot of a computer program&#10;&#10;AI-generated content may be incorrect."/>
             <wp:cNvGraphicFramePr>
               <a:graphicFrameLocks xmlns:a="http://schemas.openxmlformats.org/drawingml/2006/main" noChangeAspect="1"/>
             </wp:cNvGraphicFramePr>
@@ -3039,11 +3100,11 @@
               <a:graphicData uri="http://schemas.openxmlformats.org/drawingml/2006/picture">
                 <pic:pic xmlns:pic="http://schemas.openxmlformats.org/drawingml/2006/picture">
                   <pic:nvPicPr>
-                    <pic:cNvPr id="989139300" name="Picture 1" descr="A screenshot of a computer program&#10;&#10;AI-generated content may be incorrect."/>
+                    <pic:cNvPr id="1441058331" name="Picture 1" descr="A screenshot of a computer program&#10;&#10;AI-generated content may be incorrect."/>
                     <pic:cNvPicPr/>
                   </pic:nvPicPr>
                   <pic:blipFill>
-                    <a:blip r:embed="rId7"/>
+                    <a:blip r:embed="rId8"/>
                     <a:stretch>
                       <a:fillRect/>
                     </a:stretch>
@@ -3051,7 +3112,7 @@
                   <pic:spPr>
                     <a:xfrm>
                       <a:off x="0" y="0"/>
-                      <a:ext cx="5582429" cy="6582694"/>
+                      <a:ext cx="5715798" cy="7497221"/>
                     </a:xfrm>
                     <a:prstGeom prst="rect">
                       <a:avLst/>
@@ -3082,10 +3143,10 @@
         </w:rPr>
         <w:lastRenderedPageBreak/>
         <w:drawing>
-          <wp:inline distT="0" distB="0" distL="0" distR="0" wp14:anchorId="7DBEECFB" wp14:editId="41FBA7C8">
-            <wp:extent cx="5534797" cy="4229690"/>
-            <wp:effectExtent l="0" t="0" r="8890" b="0"/>
-            <wp:docPr id="142070164" name="Picture 1" descr="A screenshot of a computer program&#10;&#10;AI-generated content may be incorrect."/>
+          <wp:inline distT="0" distB="0" distL="0" distR="0" wp14:anchorId="23952B8D" wp14:editId="2595DFDC">
+            <wp:extent cx="5849166" cy="7487695"/>
+            <wp:effectExtent l="0" t="0" r="0" b="0"/>
+            <wp:docPr id="367291913" name="Picture 1" descr="A screenshot of a computer program&#10;&#10;AI-generated content may be incorrect."/>
             <wp:cNvGraphicFramePr>
               <a:graphicFrameLocks xmlns:a="http://schemas.openxmlformats.org/drawingml/2006/main" noChangeAspect="1"/>
             </wp:cNvGraphicFramePr>
@@ -3093,11 +3154,11 @@
               <a:graphicData uri="http://schemas.openxmlformats.org/drawingml/2006/picture">
                 <pic:pic xmlns:pic="http://schemas.openxmlformats.org/drawingml/2006/picture">
                   <pic:nvPicPr>
-                    <pic:cNvPr id="142070164" name="Picture 1" descr="A screenshot of a computer program&#10;&#10;AI-generated content may be incorrect."/>
+                    <pic:cNvPr id="367291913" name="Picture 1" descr="A screenshot of a computer program&#10;&#10;AI-generated content may be incorrect."/>
                     <pic:cNvPicPr/>
                   </pic:nvPicPr>
                   <pic:blipFill>
-                    <a:blip r:embed="rId8"/>
+                    <a:blip r:embed="rId9"/>
                     <a:stretch>
                       <a:fillRect/>
                     </a:stretch>
@@ -3105,7 +3166,7 @@
                   <pic:spPr>
                     <a:xfrm>
                       <a:off x="0" y="0"/>
-                      <a:ext cx="5534797" cy="4229690"/>
+                      <a:ext cx="5849166" cy="7487695"/>
                     </a:xfrm>
                     <a:prstGeom prst="rect">
                       <a:avLst/>
@@ -3117,6 +3178,36 @@
           </wp:inline>
         </w:drawing>
       </w:r>
+    </w:p>
+    <w:p>
+      <w:pPr>
+        <w:rPr>
+          <w:b/>
+          <w:bCs/>
+          <w:sz w:val="40"/>
+          <w:szCs w:val="40"/>
+        </w:rPr>
+      </w:pPr>
+    </w:p>
+    <w:p>
+      <w:pPr>
+        <w:rPr>
+          <w:b/>
+          <w:bCs/>
+          <w:sz w:val="40"/>
+          <w:szCs w:val="40"/>
+        </w:rPr>
+      </w:pPr>
+    </w:p>
+    <w:p>
+      <w:pPr>
+        <w:rPr>
+          <w:b/>
+          <w:bCs/>
+          <w:sz w:val="40"/>
+          <w:szCs w:val="40"/>
+        </w:rPr>
+      </w:pPr>
     </w:p>
     <w:p>
       <w:pPr>

</xml_diff>